<commit_message>
Fix line spacing in some sections
</commit_message>
<xml_diff>
--- a/markdown/cover-page.docx
+++ b/markdown/cover-page.docx
@@ -1,6 +1,6 @@
 
 <file path=word/document.xml><?xml version="1.0" encoding="utf-8"?>
-<w:document xmlns:ve="http://schemas.openxmlformats.org/markup-compatibility/2006" xmlns:o="urn:schemas-microsoft-com:office:office" xmlns:r="http://schemas.openxmlformats.org/officeDocument/2006/relationships" xmlns:m="http://schemas.openxmlformats.org/officeDocument/2006/math" xmlns:v="urn:schemas-microsoft-com:vml" xmlns:wp="http://schemas.openxmlformats.org/drawingml/2006/wordprocessingDrawing" xmlns:w10="urn:schemas-microsoft-com:office:word" xmlns:w="http://schemas.openxmlformats.org/wordprocessingml/2006/main" xmlns:wne="http://schemas.microsoft.com/office/word/2006/wordml">
+<w:document xmlns:wpc="http://schemas.microsoft.com/office/word/2010/wordprocessingCanvas" xmlns:cx="http://schemas.microsoft.com/office/drawing/2014/chartex" xmlns:cx1="http://schemas.microsoft.com/office/drawing/2015/9/8/chartex" xmlns:mc="http://schemas.openxmlformats.org/markup-compatibility/2006" xmlns:o="urn:schemas-microsoft-com:office:office" xmlns:r="http://schemas.openxmlformats.org/officeDocument/2006/relationships" xmlns:m="http://schemas.openxmlformats.org/officeDocument/2006/math" xmlns:v="urn:schemas-microsoft-com:vml" xmlns:wp14="http://schemas.microsoft.com/office/word/2010/wordprocessingDrawing" xmlns:wp="http://schemas.openxmlformats.org/drawingml/2006/wordprocessingDrawing" xmlns:w10="urn:schemas-microsoft-com:office:word" xmlns:w="http://schemas.openxmlformats.org/wordprocessingml/2006/main" xmlns:w14="http://schemas.microsoft.com/office/word/2010/wordml" xmlns:w15="http://schemas.microsoft.com/office/word/2012/wordml" xmlns:w16se="http://schemas.microsoft.com/office/word/2015/wordml/symex" xmlns:wpg="http://schemas.microsoft.com/office/word/2010/wordprocessingGroup" xmlns:wpi="http://schemas.microsoft.com/office/word/2010/wordprocessingInk" xmlns:wne="http://schemas.microsoft.com/office/word/2006/wordml" xmlns:wps="http://schemas.microsoft.com/office/word/2010/wordprocessingShape" mc:Ignorable="w14 w15 w16se wp14">
   <w:body>
     <w:p>
       <w:pPr>
@@ -95,6 +95,8 @@
       <w:pPr>
         <w:jc w:val="right"/>
       </w:pPr>
+      <w:bookmarkStart w:id="0" w:name="_GoBack"/>
+      <w:bookmarkEnd w:id="0"/>
       <w:r>
         <w:rPr>
           <w:noProof/>
@@ -170,51 +172,49 @@
             <v:stroke joinstyle="miter"/>
             <v:path gradientshapeok="t" o:connecttype="rect"/>
           </v:shapetype>
-          <v:shape id="_x0000_s1026" type="#_x0000_t202" style="position:absolute;margin-left:119.55pt;margin-top:241.25pt;width:269.5pt;height:111.15pt;z-index:251660288;mso-position-horizontal-relative:page;mso-position-vertical-relative:page;mso-width-relative:margin;mso-height-relative:margin" o:allowincell="f" stroked="f">
+          <v:shape id="_x0000_s1026" type="#_x0000_t202" style="position:absolute;margin-left:106.5pt;margin-top:241.25pt;width:324.6pt;height:123.35pt;z-index:251660288;mso-position-horizontal-relative:page;mso-position-vertical-relative:page;mso-width-relative:margin;mso-height-relative:margin" o:allowincell="f" stroked="f">
             <v:textbox style="mso-next-textbox:#_x0000_s1026">
               <w:txbxContent>
                 <w:p>
                   <w:pPr>
                     <w:pStyle w:val="PublicationTitle"/>
+                    <w:spacing w:before="0"/>
                   </w:pPr>
-                  <w:bookmarkStart w:id="0" w:name="_Toc322599007"/>
-                  <w:bookmarkStart w:id="1" w:name="_Toc322600014"/>
-                  <w:bookmarkStart w:id="2" w:name="_Toc322600036"/>
-                  <w:bookmarkStart w:id="3" w:name="_Toc323040045"/>
-                  <w:bookmarkStart w:id="4" w:name="_Toc324429931"/>
-                  <w:bookmarkStart w:id="5" w:name="_Toc324429978"/>
-                  <w:bookmarkStart w:id="6" w:name="_Toc433191079"/>
+                  <w:bookmarkStart w:id="1" w:name="_Toc322599007"/>
+                  <w:bookmarkStart w:id="2" w:name="_Toc322600014"/>
+                  <w:bookmarkStart w:id="3" w:name="_Toc322600036"/>
+                  <w:bookmarkStart w:id="4" w:name="_Toc323040045"/>
+                  <w:bookmarkStart w:id="5" w:name="_Toc324429931"/>
+                  <w:bookmarkStart w:id="6" w:name="_Toc324429978"/>
+                  <w:bookmarkStart w:id="7" w:name="_Toc433191079"/>
                   <w:r>
-                    <w:t>Insert publication title here</w:t>
+                    <w:t xml:space="preserve">Percentage of End of </w:t>
+                  </w:r>
+                  <w:r>
+                    <w:br/>
+                    <w:t xml:space="preserve">Life Spent at Home or </w:t>
+                  </w:r>
+                  <w:r>
+                    <w:br/>
+                    <w:t>in a Community Setting</w:t>
                   </w:r>
                 </w:p>
                 <w:p>
                   <w:pPr>
-                    <w:pStyle w:val="Publicationsubtitle"/>
+                    <w:pStyle w:val="PublicationTitle"/>
+                    <w:spacing w:before="0"/>
                   </w:pPr>
-                  <w:bookmarkStart w:id="7" w:name="_Toc322599008"/>
-                  <w:bookmarkStart w:id="8" w:name="_Toc322600015"/>
-                  <w:bookmarkStart w:id="9" w:name="_Toc322600037"/>
-                  <w:bookmarkStart w:id="10" w:name="_Toc323040046"/>
-                  <w:bookmarkStart w:id="11" w:name="_Toc324429932"/>
-                  <w:bookmarkStart w:id="12" w:name="_Toc324429979"/>
-                  <w:bookmarkEnd w:id="0"/>
-                  <w:bookmarkEnd w:id="1"/>
-                  <w:bookmarkEnd w:id="2"/>
-                  <w:bookmarkEnd w:id="3"/>
-                  <w:bookmarkEnd w:id="4"/>
-                  <w:bookmarkEnd w:id="5"/>
-                  <w:bookmarkEnd w:id="6"/>
                   <w:r>
-                    <w:t>Subtitle</w:t>
+                    <w:t>(Provisional)</w:t>
                   </w:r>
                 </w:p>
+                <w:bookmarkEnd w:id="1"/>
+                <w:bookmarkEnd w:id="2"/>
+                <w:bookmarkEnd w:id="3"/>
+                <w:bookmarkEnd w:id="4"/>
+                <w:bookmarkEnd w:id="5"/>
+                <w:bookmarkEnd w:id="6"/>
                 <w:bookmarkEnd w:id="7"/>
-                <w:bookmarkEnd w:id="8"/>
-                <w:bookmarkEnd w:id="9"/>
-                <w:bookmarkEnd w:id="10"/>
-                <w:bookmarkEnd w:id="11"/>
-                <w:bookmarkEnd w:id="12"/>
                 <w:p>
                   <w:pPr>
                     <w:pStyle w:val="Publicationsubtitle"/>
@@ -318,21 +318,8 @@
                     <w:t xml:space="preserve"> </w:t>
                   </w:r>
                   <w:r>
-                    <w:t xml:space="preserve">RESTRICTED STATISTICS: embargoed to 09:30 </w:t>
+                    <w:t>RESTRICTED STATISTICS: embargoed to 09:30 dd/mm/yyyy</w:t>
                   </w:r>
-                  <w:proofErr w:type="spellStart"/>
-                  <w:r>
-                    <w:t>dd</w:t>
-                  </w:r>
-                  <w:proofErr w:type="spellEnd"/>
-                  <w:r>
-                    <w:t>/mm/</w:t>
-                  </w:r>
-                  <w:proofErr w:type="spellStart"/>
-                  <w:r>
-                    <w:t>yyyy</w:t>
-                  </w:r>
-                  <w:proofErr w:type="spellEnd"/>
                 </w:p>
               </w:txbxContent>
             </v:textbox>
@@ -357,7 +344,7 @@
 </file>
 
 <file path=word/endnotes.xml><?xml version="1.0" encoding="utf-8"?>
-<w:endnotes xmlns:ve="http://schemas.openxmlformats.org/markup-compatibility/2006" xmlns:o="urn:schemas-microsoft-com:office:office" xmlns:r="http://schemas.openxmlformats.org/officeDocument/2006/relationships" xmlns:m="http://schemas.openxmlformats.org/officeDocument/2006/math" xmlns:v="urn:schemas-microsoft-com:vml" xmlns:wp="http://schemas.openxmlformats.org/drawingml/2006/wordprocessingDrawing" xmlns:w10="urn:schemas-microsoft-com:office:word" xmlns:w="http://schemas.openxmlformats.org/wordprocessingml/2006/main" xmlns:wne="http://schemas.microsoft.com/office/word/2006/wordml">
+<w:endnotes xmlns:wpc="http://schemas.microsoft.com/office/word/2010/wordprocessingCanvas" xmlns:cx="http://schemas.microsoft.com/office/drawing/2014/chartex" xmlns:cx1="http://schemas.microsoft.com/office/drawing/2015/9/8/chartex" xmlns:mc="http://schemas.openxmlformats.org/markup-compatibility/2006" xmlns:o="urn:schemas-microsoft-com:office:office" xmlns:r="http://schemas.openxmlformats.org/officeDocument/2006/relationships" xmlns:m="http://schemas.openxmlformats.org/officeDocument/2006/math" xmlns:v="urn:schemas-microsoft-com:vml" xmlns:wp14="http://schemas.microsoft.com/office/word/2010/wordprocessingDrawing" xmlns:wp="http://schemas.openxmlformats.org/drawingml/2006/wordprocessingDrawing" xmlns:w10="urn:schemas-microsoft-com:office:word" xmlns:w="http://schemas.openxmlformats.org/wordprocessingml/2006/main" xmlns:w14="http://schemas.microsoft.com/office/word/2010/wordml" xmlns:w15="http://schemas.microsoft.com/office/word/2012/wordml" xmlns:w16se="http://schemas.microsoft.com/office/word/2015/wordml/symex" xmlns:wpg="http://schemas.microsoft.com/office/word/2010/wordprocessingGroup" xmlns:wpi="http://schemas.microsoft.com/office/word/2010/wordprocessingInk" xmlns:wne="http://schemas.microsoft.com/office/word/2006/wordml" xmlns:wps="http://schemas.microsoft.com/office/word/2010/wordprocessingShape" mc:Ignorable="w14 w15 w16se wp14">
   <w:endnote w:type="separator" w:id="-1">
     <w:p>
       <w:pPr>
@@ -382,7 +369,7 @@
 </file>
 
 <file path=word/footer1.xml><?xml version="1.0" encoding="utf-8"?>
-<w:ftr xmlns:ve="http://schemas.openxmlformats.org/markup-compatibility/2006" xmlns:o="urn:schemas-microsoft-com:office:office" xmlns:r="http://schemas.openxmlformats.org/officeDocument/2006/relationships" xmlns:m="http://schemas.openxmlformats.org/officeDocument/2006/math" xmlns:v="urn:schemas-microsoft-com:vml" xmlns:wp="http://schemas.openxmlformats.org/drawingml/2006/wordprocessingDrawing" xmlns:w10="urn:schemas-microsoft-com:office:word" xmlns:w="http://schemas.openxmlformats.org/wordprocessingml/2006/main" xmlns:wne="http://schemas.microsoft.com/office/word/2006/wordml">
+<w:ftr xmlns:wpc="http://schemas.microsoft.com/office/word/2010/wordprocessingCanvas" xmlns:cx="http://schemas.microsoft.com/office/drawing/2014/chartex" xmlns:cx1="http://schemas.microsoft.com/office/drawing/2015/9/8/chartex" xmlns:mc="http://schemas.openxmlformats.org/markup-compatibility/2006" xmlns:o="urn:schemas-microsoft-com:office:office" xmlns:r="http://schemas.openxmlformats.org/officeDocument/2006/relationships" xmlns:m="http://schemas.openxmlformats.org/officeDocument/2006/math" xmlns:v="urn:schemas-microsoft-com:vml" xmlns:wp14="http://schemas.microsoft.com/office/word/2010/wordprocessingDrawing" xmlns:wp="http://schemas.openxmlformats.org/drawingml/2006/wordprocessingDrawing" xmlns:w10="urn:schemas-microsoft-com:office:word" xmlns:w="http://schemas.openxmlformats.org/wordprocessingml/2006/main" xmlns:w14="http://schemas.microsoft.com/office/word/2010/wordml" xmlns:w15="http://schemas.microsoft.com/office/word/2012/wordml" xmlns:w16se="http://schemas.microsoft.com/office/word/2015/wordml/symex" xmlns:wpg="http://schemas.microsoft.com/office/word/2010/wordprocessingGroup" xmlns:wpi="http://schemas.microsoft.com/office/word/2010/wordprocessingInk" xmlns:wne="http://schemas.microsoft.com/office/word/2006/wordml" xmlns:wps="http://schemas.microsoft.com/office/word/2010/wordprocessingShape" mc:Ignorable="w14 w15 w16se wp14">
   <w:sdt>
     <w:sdtPr>
       <w:id w:val="18305650"/>
@@ -391,6 +378,7 @@
         <w:docPartUnique/>
       </w:docPartObj>
     </w:sdtPr>
+    <w:sdtEndPr/>
     <w:sdtContent>
       <w:p>
         <w:pPr>
@@ -463,7 +451,7 @@
 </file>
 
 <file path=word/footer2.xml><?xml version="1.0" encoding="utf-8"?>
-<w:ftr xmlns:ve="http://schemas.openxmlformats.org/markup-compatibility/2006" xmlns:o="urn:schemas-microsoft-com:office:office" xmlns:r="http://schemas.openxmlformats.org/officeDocument/2006/relationships" xmlns:m="http://schemas.openxmlformats.org/officeDocument/2006/math" xmlns:v="urn:schemas-microsoft-com:vml" xmlns:wp="http://schemas.openxmlformats.org/drawingml/2006/wordprocessingDrawing" xmlns:w10="urn:schemas-microsoft-com:office:word" xmlns:w="http://schemas.openxmlformats.org/wordprocessingml/2006/main" xmlns:wne="http://schemas.microsoft.com/office/word/2006/wordml">
+<w:ftr xmlns:wpc="http://schemas.microsoft.com/office/word/2010/wordprocessingCanvas" xmlns:cx="http://schemas.microsoft.com/office/drawing/2014/chartex" xmlns:cx1="http://schemas.microsoft.com/office/drawing/2015/9/8/chartex" xmlns:mc="http://schemas.openxmlformats.org/markup-compatibility/2006" xmlns:o="urn:schemas-microsoft-com:office:office" xmlns:r="http://schemas.openxmlformats.org/officeDocument/2006/relationships" xmlns:m="http://schemas.openxmlformats.org/officeDocument/2006/math" xmlns:v="urn:schemas-microsoft-com:vml" xmlns:wp14="http://schemas.microsoft.com/office/word/2010/wordprocessingDrawing" xmlns:wp="http://schemas.openxmlformats.org/drawingml/2006/wordprocessingDrawing" xmlns:w10="urn:schemas-microsoft-com:office:word" xmlns:w="http://schemas.openxmlformats.org/wordprocessingml/2006/main" xmlns:w14="http://schemas.microsoft.com/office/word/2010/wordml" xmlns:w15="http://schemas.microsoft.com/office/word/2012/wordml" xmlns:w16se="http://schemas.microsoft.com/office/word/2015/wordml/symex" xmlns:wpg="http://schemas.microsoft.com/office/word/2010/wordprocessingGroup" xmlns:wpi="http://schemas.microsoft.com/office/word/2010/wordprocessingInk" xmlns:wne="http://schemas.microsoft.com/office/word/2006/wordml" xmlns:wps="http://schemas.microsoft.com/office/word/2010/wordprocessingShape" mc:Ignorable="w14 w15 w16se wp14">
   <w:p>
     <w:pPr>
       <w:pStyle w:val="HeaderTitle"/>
@@ -485,7 +473,7 @@
           <wp:extent cx="805039" cy="756355"/>
           <wp:effectExtent l="19050" t="0" r="0" b="0"/>
           <wp:wrapNone/>
-          <wp:docPr id="1" name="Picture 4" descr="Information Services Division"/>
+          <wp:docPr id="5" name="Picture 4" descr="Information Services Division"/>
           <wp:cNvGraphicFramePr>
             <a:graphicFrameLocks xmlns:a="http://schemas.openxmlformats.org/drawingml/2006/main" noChangeAspect="1"/>
           </wp:cNvGraphicFramePr>
@@ -537,7 +525,7 @@
 </file>
 
 <file path=word/footnotes.xml><?xml version="1.0" encoding="utf-8"?>
-<w:footnotes xmlns:ve="http://schemas.openxmlformats.org/markup-compatibility/2006" xmlns:o="urn:schemas-microsoft-com:office:office" xmlns:r="http://schemas.openxmlformats.org/officeDocument/2006/relationships" xmlns:m="http://schemas.openxmlformats.org/officeDocument/2006/math" xmlns:v="urn:schemas-microsoft-com:vml" xmlns:wp="http://schemas.openxmlformats.org/drawingml/2006/wordprocessingDrawing" xmlns:w10="urn:schemas-microsoft-com:office:word" xmlns:w="http://schemas.openxmlformats.org/wordprocessingml/2006/main" xmlns:wne="http://schemas.microsoft.com/office/word/2006/wordml">
+<w:footnotes xmlns:wpc="http://schemas.microsoft.com/office/word/2010/wordprocessingCanvas" xmlns:cx="http://schemas.microsoft.com/office/drawing/2014/chartex" xmlns:cx1="http://schemas.microsoft.com/office/drawing/2015/9/8/chartex" xmlns:mc="http://schemas.openxmlformats.org/markup-compatibility/2006" xmlns:o="urn:schemas-microsoft-com:office:office" xmlns:r="http://schemas.openxmlformats.org/officeDocument/2006/relationships" xmlns:m="http://schemas.openxmlformats.org/officeDocument/2006/math" xmlns:v="urn:schemas-microsoft-com:vml" xmlns:wp14="http://schemas.microsoft.com/office/word/2010/wordprocessingDrawing" xmlns:wp="http://schemas.openxmlformats.org/drawingml/2006/wordprocessingDrawing" xmlns:w10="urn:schemas-microsoft-com:office:word" xmlns:w="http://schemas.openxmlformats.org/wordprocessingml/2006/main" xmlns:w14="http://schemas.microsoft.com/office/word/2010/wordml" xmlns:w15="http://schemas.microsoft.com/office/word/2012/wordml" xmlns:w16se="http://schemas.microsoft.com/office/word/2015/wordml/symex" xmlns:wpg="http://schemas.microsoft.com/office/word/2010/wordprocessingGroup" xmlns:wpi="http://schemas.microsoft.com/office/word/2010/wordprocessingInk" xmlns:wne="http://schemas.microsoft.com/office/word/2006/wordml" xmlns:wps="http://schemas.microsoft.com/office/word/2010/wordprocessingShape" mc:Ignorable="w14 w15 w16se wp14">
   <w:footnote w:type="separator" w:id="-1">
     <w:p>
       <w:pPr>
@@ -562,7 +550,7 @@
 </file>
 
 <file path=word/header1.xml><?xml version="1.0" encoding="utf-8"?>
-<w:hdr xmlns:ve="http://schemas.openxmlformats.org/markup-compatibility/2006" xmlns:o="urn:schemas-microsoft-com:office:office" xmlns:r="http://schemas.openxmlformats.org/officeDocument/2006/relationships" xmlns:m="http://schemas.openxmlformats.org/officeDocument/2006/math" xmlns:v="urn:schemas-microsoft-com:vml" xmlns:wp="http://schemas.openxmlformats.org/drawingml/2006/wordprocessingDrawing" xmlns:w10="urn:schemas-microsoft-com:office:word" xmlns:w="http://schemas.openxmlformats.org/wordprocessingml/2006/main" xmlns:wne="http://schemas.microsoft.com/office/word/2006/wordml">
+<w:hdr xmlns:wpc="http://schemas.microsoft.com/office/word/2010/wordprocessingCanvas" xmlns:cx="http://schemas.microsoft.com/office/drawing/2014/chartex" xmlns:cx1="http://schemas.microsoft.com/office/drawing/2015/9/8/chartex" xmlns:mc="http://schemas.openxmlformats.org/markup-compatibility/2006" xmlns:o="urn:schemas-microsoft-com:office:office" xmlns:r="http://schemas.openxmlformats.org/officeDocument/2006/relationships" xmlns:m="http://schemas.openxmlformats.org/officeDocument/2006/math" xmlns:v="urn:schemas-microsoft-com:vml" xmlns:wp14="http://schemas.microsoft.com/office/word/2010/wordprocessingDrawing" xmlns:wp="http://schemas.openxmlformats.org/drawingml/2006/wordprocessingDrawing" xmlns:w10="urn:schemas-microsoft-com:office:word" xmlns:w="http://schemas.openxmlformats.org/wordprocessingml/2006/main" xmlns:w14="http://schemas.microsoft.com/office/word/2010/wordml" xmlns:w15="http://schemas.microsoft.com/office/word/2012/wordml" xmlns:w16se="http://schemas.microsoft.com/office/word/2015/wordml/symex" xmlns:wpg="http://schemas.microsoft.com/office/word/2010/wordprocessingGroup" xmlns:wpi="http://schemas.microsoft.com/office/word/2010/wordprocessingInk" xmlns:wne="http://schemas.microsoft.com/office/word/2006/wordml" xmlns:wps="http://schemas.microsoft.com/office/word/2010/wordprocessingShape" mc:Ignorable="w14 w15 w16se wp14">
   <w:p>
     <w:pPr>
       <w:pStyle w:val="HeaderTitle"/>
@@ -609,43 +597,15 @@
         <w:position w:val="92"/>
         <w:sz w:val="22"/>
       </w:rPr>
-      <w:t xml:space="preserve"> - Restricted Statistics: embargoed to 09:30 </w:t>
+      <w:t xml:space="preserve"> - Restricted Statistics: embargoed to 09:30 dd/mm/yyyy</w:t>
     </w:r>
-    <w:proofErr w:type="spellStart"/>
-    <w:r>
-      <w:rPr>
-        <w:color w:val="FF0000"/>
-        <w:position w:val="92"/>
-        <w:sz w:val="22"/>
-      </w:rPr>
-      <w:t>dd</w:t>
-    </w:r>
-    <w:proofErr w:type="spellEnd"/>
-    <w:r>
-      <w:rPr>
-        <w:color w:val="FF0000"/>
-        <w:position w:val="92"/>
-        <w:sz w:val="22"/>
-      </w:rPr>
-      <w:t>/mm/</w:t>
-    </w:r>
-    <w:proofErr w:type="spellStart"/>
-    <w:r>
-      <w:rPr>
-        <w:color w:val="FF0000"/>
-        <w:position w:val="92"/>
-        <w:sz w:val="22"/>
-      </w:rPr>
-      <w:t>yyyy</w:t>
-    </w:r>
-    <w:proofErr w:type="spellEnd"/>
   </w:p>
 </w:hdr>
 </file>
 
 <file path=word/numbering.xml><?xml version="1.0" encoding="utf-8"?>
-<w:numbering xmlns:ve="http://schemas.openxmlformats.org/markup-compatibility/2006" xmlns:o="urn:schemas-microsoft-com:office:office" xmlns:r="http://schemas.openxmlformats.org/officeDocument/2006/relationships" xmlns:m="http://schemas.openxmlformats.org/officeDocument/2006/math" xmlns:v="urn:schemas-microsoft-com:vml" xmlns:wp="http://schemas.openxmlformats.org/drawingml/2006/wordprocessingDrawing" xmlns:w10="urn:schemas-microsoft-com:office:word" xmlns:w="http://schemas.openxmlformats.org/wordprocessingml/2006/main" xmlns:wne="http://schemas.microsoft.com/office/word/2006/wordml">
-  <w:abstractNum w:abstractNumId="0">
+<w:numbering xmlns:wpc="http://schemas.microsoft.com/office/word/2010/wordprocessingCanvas" xmlns:cx="http://schemas.microsoft.com/office/drawing/2014/chartex" xmlns:cx1="http://schemas.microsoft.com/office/drawing/2015/9/8/chartex" xmlns:mc="http://schemas.openxmlformats.org/markup-compatibility/2006" xmlns:o="urn:schemas-microsoft-com:office:office" xmlns:r="http://schemas.openxmlformats.org/officeDocument/2006/relationships" xmlns:m="http://schemas.openxmlformats.org/officeDocument/2006/math" xmlns:v="urn:schemas-microsoft-com:vml" xmlns:wp14="http://schemas.microsoft.com/office/word/2010/wordprocessingDrawing" xmlns:wp="http://schemas.openxmlformats.org/drawingml/2006/wordprocessingDrawing" xmlns:w10="urn:schemas-microsoft-com:office:word" xmlns:w="http://schemas.openxmlformats.org/wordprocessingml/2006/main" xmlns:w14="http://schemas.microsoft.com/office/word/2010/wordml" xmlns:w15="http://schemas.microsoft.com/office/word/2012/wordml" xmlns:w16se="http://schemas.microsoft.com/office/word/2015/wordml/symex" xmlns:wpg="http://schemas.microsoft.com/office/word/2010/wordprocessingGroup" xmlns:wpi="http://schemas.microsoft.com/office/word/2010/wordprocessingInk" xmlns:wne="http://schemas.microsoft.com/office/word/2006/wordml" xmlns:wps="http://schemas.microsoft.com/office/word/2010/wordprocessingShape" mc:Ignorable="w14 w15 w16se wp14">
+  <w:abstractNum w:abstractNumId="0" w15:restartNumberingAfterBreak="0">
     <w:nsid w:val="FFFFFF89"/>
     <w:multiLevelType w:val="singleLevel"/>
     <w:tmpl w:val="C6180D4A"/>
@@ -666,7 +626,7 @@
       </w:rPr>
     </w:lvl>
   </w:abstractNum>
-  <w:abstractNum w:abstractNumId="1">
+  <w:abstractNum w:abstractNumId="1" w15:restartNumberingAfterBreak="0">
     <w:nsid w:val="169465B8"/>
     <w:multiLevelType w:val="hybridMultilevel"/>
     <w:tmpl w:val="47260CA4"/>
@@ -753,7 +713,7 @@
       </w:pPr>
     </w:lvl>
   </w:abstractNum>
-  <w:abstractNum w:abstractNumId="2">
+  <w:abstractNum w:abstractNumId="2" w15:restartNumberingAfterBreak="0">
     <w:nsid w:val="1D6266D0"/>
     <w:multiLevelType w:val="hybridMultilevel"/>
     <w:tmpl w:val="E5825E3E"/>
@@ -842,7 +802,7 @@
       </w:pPr>
     </w:lvl>
   </w:abstractNum>
-  <w:abstractNum w:abstractNumId="3">
+  <w:abstractNum w:abstractNumId="3" w15:restartNumberingAfterBreak="0">
     <w:nsid w:val="23FD68F0"/>
     <w:multiLevelType w:val="multilevel"/>
     <w:tmpl w:val="720EEA60"/>
@@ -992,7 +952,7 @@
       </w:rPr>
     </w:lvl>
   </w:abstractNum>
-  <w:abstractNum w:abstractNumId="4">
+  <w:abstractNum w:abstractNumId="4" w15:restartNumberingAfterBreak="0">
     <w:nsid w:val="4C7E4D1C"/>
     <w:multiLevelType w:val="hybridMultilevel"/>
     <w:tmpl w:val="98848E90"/>
@@ -1081,7 +1041,7 @@
       </w:pPr>
     </w:lvl>
   </w:abstractNum>
-  <w:abstractNum w:abstractNumId="5">
+  <w:abstractNum w:abstractNumId="5" w15:restartNumberingAfterBreak="0">
     <w:nsid w:val="558F03AD"/>
     <w:multiLevelType w:val="hybridMultilevel"/>
     <w:tmpl w:val="7BC83DBE"/>
@@ -1194,7 +1154,7 @@
       </w:rPr>
     </w:lvl>
   </w:abstractNum>
-  <w:abstractNum w:abstractNumId="6">
+  <w:abstractNum w:abstractNumId="6" w15:restartNumberingAfterBreak="0">
     <w:nsid w:val="7B2463C0"/>
     <w:multiLevelType w:val="hybridMultilevel"/>
     <w:tmpl w:val="0B922284"/>
@@ -1305,7 +1265,7 @@
 </file>
 
 <file path=word/styles.xml><?xml version="1.0" encoding="utf-8"?>
-<w:styles xmlns:r="http://schemas.openxmlformats.org/officeDocument/2006/relationships" xmlns:w="http://schemas.openxmlformats.org/wordprocessingml/2006/main">
+<w:styles xmlns:mc="http://schemas.openxmlformats.org/markup-compatibility/2006" xmlns:r="http://schemas.openxmlformats.org/officeDocument/2006/relationships" xmlns:w="http://schemas.openxmlformats.org/wordprocessingml/2006/main" xmlns:w14="http://schemas.microsoft.com/office/word/2010/wordml" xmlns:w15="http://schemas.microsoft.com/office/word/2012/wordml" xmlns:w16se="http://schemas.microsoft.com/office/word/2015/wordml/symex" mc:Ignorable="w14 w15 w16se">
   <w:docDefaults>
     <w:rPrDefault>
       <w:rPr>
@@ -1321,145 +1281,378 @@
       </w:pPr>
     </w:pPrDefault>
   </w:docDefaults>
-  <w:latentStyles w:defLockedState="0" w:defUIPriority="99" w:defSemiHidden="1" w:defUnhideWhenUsed="1" w:defQFormat="0" w:count="267">
-    <w:lsdException w:name="Normal" w:semiHidden="0" w:uiPriority="0" w:unhideWhenUsed="0" w:qFormat="1"/>
-    <w:lsdException w:name="heading 1" w:semiHidden="0" w:uiPriority="9" w:unhideWhenUsed="0" w:qFormat="1"/>
-    <w:lsdException w:name="heading 2" w:uiPriority="9" w:qFormat="1"/>
-    <w:lsdException w:name="heading 3" w:uiPriority="9" w:qFormat="1"/>
-    <w:lsdException w:name="heading 4" w:uiPriority="9" w:qFormat="1"/>
-    <w:lsdException w:name="heading 5" w:uiPriority="9" w:qFormat="1"/>
-    <w:lsdException w:name="heading 6" w:uiPriority="9" w:qFormat="1"/>
-    <w:lsdException w:name="heading 7" w:uiPriority="9" w:qFormat="1"/>
-    <w:lsdException w:name="heading 8" w:uiPriority="9" w:qFormat="1"/>
-    <w:lsdException w:name="heading 9" w:uiPriority="9" w:qFormat="1"/>
-    <w:lsdException w:name="toc 1" w:uiPriority="39"/>
-    <w:lsdException w:name="toc 2" w:uiPriority="39"/>
-    <w:lsdException w:name="toc 3" w:uiPriority="39"/>
-    <w:lsdException w:name="toc 4" w:uiPriority="39"/>
-    <w:lsdException w:name="toc 5" w:uiPriority="39"/>
-    <w:lsdException w:name="toc 6" w:uiPriority="39"/>
-    <w:lsdException w:name="toc 7" w:uiPriority="39"/>
-    <w:lsdException w:name="toc 8" w:uiPriority="39"/>
-    <w:lsdException w:name="toc 9" w:uiPriority="39"/>
-    <w:lsdException w:name="caption" w:uiPriority="35" w:qFormat="1"/>
-    <w:lsdException w:name="List Bullet" w:uiPriority="0"/>
-    <w:lsdException w:name="Title" w:semiHidden="0" w:uiPriority="10" w:unhideWhenUsed="0" w:qFormat="1"/>
-    <w:lsdException w:name="Default Paragraph Font" w:uiPriority="1"/>
-    <w:lsdException w:name="Subtitle" w:semiHidden="0" w:uiPriority="11" w:unhideWhenUsed="0" w:qFormat="1"/>
-    <w:lsdException w:name="Strong" w:semiHidden="0" w:uiPriority="22" w:unhideWhenUsed="0" w:qFormat="1"/>
-    <w:lsdException w:name="Emphasis" w:semiHidden="0" w:uiPriority="20" w:unhideWhenUsed="0" w:qFormat="1"/>
-    <w:lsdException w:name="Table Grid" w:semiHidden="0" w:uiPriority="59" w:unhideWhenUsed="0"/>
-    <w:lsdException w:name="Placeholder Text" w:unhideWhenUsed="0"/>
-    <w:lsdException w:name="No Spacing" w:semiHidden="0" w:uiPriority="1" w:unhideWhenUsed="0" w:qFormat="1"/>
-    <w:lsdException w:name="Light Shading" w:semiHidden="0" w:uiPriority="60" w:unhideWhenUsed="0"/>
-    <w:lsdException w:name="Light List" w:semiHidden="0" w:uiPriority="61" w:unhideWhenUsed="0"/>
-    <w:lsdException w:name="Light Grid" w:semiHidden="0" w:uiPriority="62" w:unhideWhenUsed="0"/>
-    <w:lsdException w:name="Medium Shading 1" w:semiHidden="0" w:uiPriority="63" w:unhideWhenUsed="0"/>
-    <w:lsdException w:name="Medium Shading 2" w:semiHidden="0" w:uiPriority="64" w:unhideWhenUsed="0"/>
-    <w:lsdException w:name="Medium List 1" w:semiHidden="0" w:uiPriority="65" w:unhideWhenUsed="0"/>
-    <w:lsdException w:name="Medium List 2" w:semiHidden="0" w:uiPriority="66" w:unhideWhenUsed="0"/>
-    <w:lsdException w:name="Medium Grid 1" w:semiHidden="0" w:uiPriority="67" w:unhideWhenUsed="0"/>
-    <w:lsdException w:name="Medium Grid 2" w:semiHidden="0" w:uiPriority="68" w:unhideWhenUsed="0"/>
-    <w:lsdException w:name="Medium Grid 3" w:semiHidden="0" w:uiPriority="69" w:unhideWhenUsed="0"/>
-    <w:lsdException w:name="Dark List" w:semiHidden="0" w:uiPriority="70" w:unhideWhenUsed="0"/>
-    <w:lsdException w:name="Colorful Shading" w:semiHidden="0" w:uiPriority="71" w:unhideWhenUsed="0"/>
-    <w:lsdException w:name="Colorful List" w:semiHidden="0" w:uiPriority="72" w:unhideWhenUsed="0"/>
-    <w:lsdException w:name="Colorful Grid" w:semiHidden="0" w:uiPriority="73" w:unhideWhenUsed="0"/>
-    <w:lsdException w:name="Light Shading Accent 1" w:semiHidden="0" w:uiPriority="60" w:unhideWhenUsed="0"/>
-    <w:lsdException w:name="Light List Accent 1" w:semiHidden="0" w:uiPriority="61" w:unhideWhenUsed="0"/>
-    <w:lsdException w:name="Light Grid Accent 1" w:semiHidden="0" w:uiPriority="62" w:unhideWhenUsed="0"/>
-    <w:lsdException w:name="Medium Shading 1 Accent 1" w:semiHidden="0" w:uiPriority="63" w:unhideWhenUsed="0"/>
-    <w:lsdException w:name="Medium Shading 2 Accent 1" w:semiHidden="0" w:uiPriority="64" w:unhideWhenUsed="0"/>
-    <w:lsdException w:name="Medium List 1 Accent 1" w:semiHidden="0" w:uiPriority="65" w:unhideWhenUsed="0"/>
-    <w:lsdException w:name="Revision" w:unhideWhenUsed="0"/>
-    <w:lsdException w:name="List Paragraph" w:semiHidden="0" w:uiPriority="34" w:unhideWhenUsed="0" w:qFormat="1"/>
-    <w:lsdException w:name="Quote" w:semiHidden="0" w:uiPriority="29" w:unhideWhenUsed="0" w:qFormat="1"/>
-    <w:lsdException w:name="Intense Quote" w:semiHidden="0" w:uiPriority="30" w:unhideWhenUsed="0" w:qFormat="1"/>
-    <w:lsdException w:name="Medium List 2 Accent 1" w:semiHidden="0" w:uiPriority="66" w:unhideWhenUsed="0"/>
-    <w:lsdException w:name="Medium Grid 1 Accent 1" w:semiHidden="0" w:uiPriority="67" w:unhideWhenUsed="0"/>
-    <w:lsdException w:name="Medium Grid 2 Accent 1" w:semiHidden="0" w:uiPriority="68" w:unhideWhenUsed="0"/>
-    <w:lsdException w:name="Medium Grid 3 Accent 1" w:semiHidden="0" w:uiPriority="69" w:unhideWhenUsed="0"/>
-    <w:lsdException w:name="Dark List Accent 1" w:semiHidden="0" w:uiPriority="70" w:unhideWhenUsed="0"/>
-    <w:lsdException w:name="Colorful Shading Accent 1" w:semiHidden="0" w:uiPriority="71" w:unhideWhenUsed="0"/>
-    <w:lsdException w:name="Colorful List Accent 1" w:semiHidden="0" w:uiPriority="72" w:unhideWhenUsed="0"/>
-    <w:lsdException w:name="Colorful Grid Accent 1" w:semiHidden="0" w:uiPriority="73" w:unhideWhenUsed="0"/>
-    <w:lsdException w:name="Light Shading Accent 2" w:semiHidden="0" w:uiPriority="60" w:unhideWhenUsed="0"/>
-    <w:lsdException w:name="Light List Accent 2" w:semiHidden="0" w:uiPriority="61" w:unhideWhenUsed="0"/>
-    <w:lsdException w:name="Light Grid Accent 2" w:semiHidden="0" w:uiPriority="62" w:unhideWhenUsed="0"/>
-    <w:lsdException w:name="Medium Shading 1 Accent 2" w:semiHidden="0" w:uiPriority="63" w:unhideWhenUsed="0"/>
-    <w:lsdException w:name="Medium Shading 2 Accent 2" w:semiHidden="0" w:uiPriority="64" w:unhideWhenUsed="0"/>
-    <w:lsdException w:name="Medium List 1 Accent 2" w:semiHidden="0" w:uiPriority="65" w:unhideWhenUsed="0"/>
-    <w:lsdException w:name="Medium List 2 Accent 2" w:semiHidden="0" w:uiPriority="66" w:unhideWhenUsed="0"/>
-    <w:lsdException w:name="Medium Grid 1 Accent 2" w:semiHidden="0" w:uiPriority="67" w:unhideWhenUsed="0"/>
-    <w:lsdException w:name="Medium Grid 2 Accent 2" w:semiHidden="0" w:uiPriority="68" w:unhideWhenUsed="0"/>
-    <w:lsdException w:name="Medium Grid 3 Accent 2" w:semiHidden="0" w:uiPriority="69" w:unhideWhenUsed="0"/>
-    <w:lsdException w:name="Dark List Accent 2" w:semiHidden="0" w:uiPriority="70" w:unhideWhenUsed="0"/>
-    <w:lsdException w:name="Colorful Shading Accent 2" w:semiHidden="0" w:uiPriority="71" w:unhideWhenUsed="0"/>
-    <w:lsdException w:name="Colorful List Accent 2" w:semiHidden="0" w:uiPriority="72" w:unhideWhenUsed="0"/>
-    <w:lsdException w:name="Colorful Grid Accent 2" w:semiHidden="0" w:uiPriority="73" w:unhideWhenUsed="0"/>
-    <w:lsdException w:name="Light Shading Accent 3" w:semiHidden="0" w:uiPriority="60" w:unhideWhenUsed="0"/>
-    <w:lsdException w:name="Light List Accent 3" w:semiHidden="0" w:uiPriority="61" w:unhideWhenUsed="0"/>
-    <w:lsdException w:name="Light Grid Accent 3" w:semiHidden="0" w:uiPriority="62" w:unhideWhenUsed="0"/>
-    <w:lsdException w:name="Medium Shading 1 Accent 3" w:semiHidden="0" w:uiPriority="63" w:unhideWhenUsed="0"/>
-    <w:lsdException w:name="Medium Shading 2 Accent 3" w:semiHidden="0" w:uiPriority="64" w:unhideWhenUsed="0"/>
-    <w:lsdException w:name="Medium List 1 Accent 3" w:semiHidden="0" w:uiPriority="65" w:unhideWhenUsed="0"/>
-    <w:lsdException w:name="Medium List 2 Accent 3" w:semiHidden="0" w:uiPriority="66" w:unhideWhenUsed="0"/>
-    <w:lsdException w:name="Medium Grid 1 Accent 3" w:semiHidden="0" w:uiPriority="67" w:unhideWhenUsed="0"/>
-    <w:lsdException w:name="Medium Grid 2 Accent 3" w:semiHidden="0" w:uiPriority="68" w:unhideWhenUsed="0"/>
-    <w:lsdException w:name="Medium Grid 3 Accent 3" w:semiHidden="0" w:uiPriority="69" w:unhideWhenUsed="0"/>
-    <w:lsdException w:name="Dark List Accent 3" w:semiHidden="0" w:uiPriority="70" w:unhideWhenUsed="0"/>
-    <w:lsdException w:name="Colorful Shading Accent 3" w:semiHidden="0" w:uiPriority="71" w:unhideWhenUsed="0"/>
-    <w:lsdException w:name="Colorful List Accent 3" w:semiHidden="0" w:uiPriority="72" w:unhideWhenUsed="0"/>
-    <w:lsdException w:name="Colorful Grid Accent 3" w:semiHidden="0" w:uiPriority="73" w:unhideWhenUsed="0"/>
-    <w:lsdException w:name="Light Shading Accent 4" w:semiHidden="0" w:uiPriority="60" w:unhideWhenUsed="0"/>
-    <w:lsdException w:name="Light List Accent 4" w:semiHidden="0" w:uiPriority="61" w:unhideWhenUsed="0"/>
-    <w:lsdException w:name="Light Grid Accent 4" w:semiHidden="0" w:uiPriority="62" w:unhideWhenUsed="0"/>
-    <w:lsdException w:name="Medium Shading 1 Accent 4" w:semiHidden="0" w:uiPriority="63" w:unhideWhenUsed="0"/>
-    <w:lsdException w:name="Medium Shading 2 Accent 4" w:semiHidden="0" w:uiPriority="64" w:unhideWhenUsed="0"/>
-    <w:lsdException w:name="Medium List 1 Accent 4" w:semiHidden="0" w:uiPriority="65" w:unhideWhenUsed="0"/>
-    <w:lsdException w:name="Medium List 2 Accent 4" w:semiHidden="0" w:uiPriority="66" w:unhideWhenUsed="0"/>
-    <w:lsdException w:name="Medium Grid 1 Accent 4" w:semiHidden="0" w:uiPriority="67" w:unhideWhenUsed="0"/>
-    <w:lsdException w:name="Medium Grid 2 Accent 4" w:semiHidden="0" w:uiPriority="68" w:unhideWhenUsed="0"/>
-    <w:lsdException w:name="Medium Grid 3 Accent 4" w:semiHidden="0" w:uiPriority="69" w:unhideWhenUsed="0"/>
-    <w:lsdException w:name="Dark List Accent 4" w:semiHidden="0" w:uiPriority="70" w:unhideWhenUsed="0"/>
-    <w:lsdException w:name="Colorful Shading Accent 4" w:semiHidden="0" w:uiPriority="71" w:unhideWhenUsed="0"/>
-    <w:lsdException w:name="Colorful List Accent 4" w:semiHidden="0" w:uiPriority="72" w:unhideWhenUsed="0"/>
-    <w:lsdException w:name="Colorful Grid Accent 4" w:semiHidden="0" w:uiPriority="73" w:unhideWhenUsed="0"/>
-    <w:lsdException w:name="Light Shading Accent 5" w:semiHidden="0" w:uiPriority="60" w:unhideWhenUsed="0"/>
-    <w:lsdException w:name="Light List Accent 5" w:semiHidden="0" w:uiPriority="61" w:unhideWhenUsed="0"/>
-    <w:lsdException w:name="Light Grid Accent 5" w:semiHidden="0" w:uiPriority="62" w:unhideWhenUsed="0"/>
-    <w:lsdException w:name="Medium Shading 1 Accent 5" w:semiHidden="0" w:uiPriority="63" w:unhideWhenUsed="0"/>
-    <w:lsdException w:name="Medium Shading 2 Accent 5" w:semiHidden="0" w:uiPriority="64" w:unhideWhenUsed="0"/>
-    <w:lsdException w:name="Medium List 1 Accent 5" w:semiHidden="0" w:uiPriority="65" w:unhideWhenUsed="0"/>
-    <w:lsdException w:name="Medium List 2 Accent 5" w:semiHidden="0" w:uiPriority="66" w:unhideWhenUsed="0"/>
-    <w:lsdException w:name="Medium Grid 1 Accent 5" w:semiHidden="0" w:uiPriority="67" w:unhideWhenUsed="0"/>
-    <w:lsdException w:name="Medium Grid 2 Accent 5" w:semiHidden="0" w:uiPriority="68" w:unhideWhenUsed="0"/>
-    <w:lsdException w:name="Medium Grid 3 Accent 5" w:semiHidden="0" w:uiPriority="69" w:unhideWhenUsed="0"/>
-    <w:lsdException w:name="Dark List Accent 5" w:semiHidden="0" w:uiPriority="70" w:unhideWhenUsed="0"/>
-    <w:lsdException w:name="Colorful Shading Accent 5" w:semiHidden="0" w:uiPriority="71" w:unhideWhenUsed="0"/>
-    <w:lsdException w:name="Colorful List Accent 5" w:semiHidden="0" w:uiPriority="72" w:unhideWhenUsed="0"/>
-    <w:lsdException w:name="Colorful Grid Accent 5" w:semiHidden="0" w:uiPriority="73" w:unhideWhenUsed="0"/>
-    <w:lsdException w:name="Light Shading Accent 6" w:semiHidden="0" w:uiPriority="60" w:unhideWhenUsed="0"/>
-    <w:lsdException w:name="Light List Accent 6" w:semiHidden="0" w:uiPriority="61" w:unhideWhenUsed="0"/>
-    <w:lsdException w:name="Light Grid Accent 6" w:semiHidden="0" w:uiPriority="62" w:unhideWhenUsed="0"/>
-    <w:lsdException w:name="Medium Shading 1 Accent 6" w:semiHidden="0" w:uiPriority="63" w:unhideWhenUsed="0"/>
-    <w:lsdException w:name="Medium Shading 2 Accent 6" w:semiHidden="0" w:uiPriority="64" w:unhideWhenUsed="0"/>
-    <w:lsdException w:name="Medium List 1 Accent 6" w:semiHidden="0" w:uiPriority="65" w:unhideWhenUsed="0"/>
-    <w:lsdException w:name="Medium List 2 Accent 6" w:semiHidden="0" w:uiPriority="66" w:unhideWhenUsed="0"/>
-    <w:lsdException w:name="Medium Grid 1 Accent 6" w:semiHidden="0" w:uiPriority="67" w:unhideWhenUsed="0"/>
-    <w:lsdException w:name="Medium Grid 2 Accent 6" w:semiHidden="0" w:uiPriority="68" w:unhideWhenUsed="0"/>
-    <w:lsdException w:name="Medium Grid 3 Accent 6" w:semiHidden="0" w:uiPriority="69" w:unhideWhenUsed="0"/>
-    <w:lsdException w:name="Dark List Accent 6" w:semiHidden="0" w:uiPriority="70" w:unhideWhenUsed="0"/>
-    <w:lsdException w:name="Colorful Shading Accent 6" w:semiHidden="0" w:uiPriority="71" w:unhideWhenUsed="0"/>
-    <w:lsdException w:name="Colorful List Accent 6" w:semiHidden="0" w:uiPriority="72" w:unhideWhenUsed="0"/>
-    <w:lsdException w:name="Colorful Grid Accent 6" w:semiHidden="0" w:uiPriority="73" w:unhideWhenUsed="0"/>
-    <w:lsdException w:name="Subtle Emphasis" w:semiHidden="0" w:uiPriority="19" w:unhideWhenUsed="0" w:qFormat="1"/>
-    <w:lsdException w:name="Intense Emphasis" w:semiHidden="0" w:uiPriority="21" w:unhideWhenUsed="0" w:qFormat="1"/>
-    <w:lsdException w:name="Subtle Reference" w:semiHidden="0" w:uiPriority="31" w:unhideWhenUsed="0" w:qFormat="1"/>
-    <w:lsdException w:name="Intense Reference" w:semiHidden="0" w:uiPriority="32" w:unhideWhenUsed="0" w:qFormat="1"/>
-    <w:lsdException w:name="Book Title" w:semiHidden="0" w:uiPriority="33" w:unhideWhenUsed="0" w:qFormat="1"/>
-    <w:lsdException w:name="Bibliography" w:uiPriority="37"/>
-    <w:lsdException w:name="TOC Heading" w:uiPriority="39" w:qFormat="1"/>
+  <w:latentStyles w:defLockedState="0" w:defUIPriority="99" w:defSemiHidden="0" w:defUnhideWhenUsed="0" w:defQFormat="0" w:count="371">
+    <w:lsdException w:name="Normal" w:uiPriority="0" w:qFormat="1"/>
+    <w:lsdException w:name="heading 1" w:uiPriority="9" w:qFormat="1"/>
+    <w:lsdException w:name="heading 2" w:semiHidden="1" w:uiPriority="9" w:unhideWhenUsed="1" w:qFormat="1"/>
+    <w:lsdException w:name="heading 3" w:semiHidden="1" w:uiPriority="9" w:unhideWhenUsed="1" w:qFormat="1"/>
+    <w:lsdException w:name="heading 4" w:semiHidden="1" w:uiPriority="9" w:unhideWhenUsed="1" w:qFormat="1"/>
+    <w:lsdException w:name="heading 5" w:semiHidden="1" w:uiPriority="9" w:unhideWhenUsed="1" w:qFormat="1"/>
+    <w:lsdException w:name="heading 6" w:semiHidden="1" w:uiPriority="9" w:unhideWhenUsed="1" w:qFormat="1"/>
+    <w:lsdException w:name="heading 7" w:semiHidden="1" w:uiPriority="9" w:unhideWhenUsed="1" w:qFormat="1"/>
+    <w:lsdException w:name="heading 8" w:semiHidden="1" w:uiPriority="9" w:unhideWhenUsed="1" w:qFormat="1"/>
+    <w:lsdException w:name="heading 9" w:semiHidden="1" w:uiPriority="9" w:unhideWhenUsed="1" w:qFormat="1"/>
+    <w:lsdException w:name="index 1" w:semiHidden="1" w:unhideWhenUsed="1"/>
+    <w:lsdException w:name="index 2" w:semiHidden="1" w:unhideWhenUsed="1"/>
+    <w:lsdException w:name="index 3" w:semiHidden="1" w:unhideWhenUsed="1"/>
+    <w:lsdException w:name="index 4" w:semiHidden="1" w:unhideWhenUsed="1"/>
+    <w:lsdException w:name="index 5" w:semiHidden="1" w:unhideWhenUsed="1"/>
+    <w:lsdException w:name="index 6" w:semiHidden="1" w:unhideWhenUsed="1"/>
+    <w:lsdException w:name="index 7" w:semiHidden="1" w:unhideWhenUsed="1"/>
+    <w:lsdException w:name="index 8" w:semiHidden="1" w:unhideWhenUsed="1"/>
+    <w:lsdException w:name="index 9" w:semiHidden="1" w:unhideWhenUsed="1"/>
+    <w:lsdException w:name="toc 1" w:semiHidden="1" w:uiPriority="39" w:unhideWhenUsed="1"/>
+    <w:lsdException w:name="toc 2" w:semiHidden="1" w:uiPriority="39" w:unhideWhenUsed="1"/>
+    <w:lsdException w:name="toc 3" w:semiHidden="1" w:uiPriority="39" w:unhideWhenUsed="1"/>
+    <w:lsdException w:name="toc 4" w:semiHidden="1" w:uiPriority="39" w:unhideWhenUsed="1"/>
+    <w:lsdException w:name="toc 5" w:semiHidden="1" w:uiPriority="39" w:unhideWhenUsed="1"/>
+    <w:lsdException w:name="toc 6" w:semiHidden="1" w:uiPriority="39" w:unhideWhenUsed="1"/>
+    <w:lsdException w:name="toc 7" w:semiHidden="1" w:uiPriority="39" w:unhideWhenUsed="1"/>
+    <w:lsdException w:name="toc 8" w:semiHidden="1" w:uiPriority="39" w:unhideWhenUsed="1"/>
+    <w:lsdException w:name="toc 9" w:semiHidden="1" w:uiPriority="39" w:unhideWhenUsed="1"/>
+    <w:lsdException w:name="Normal Indent" w:semiHidden="1" w:unhideWhenUsed="1"/>
+    <w:lsdException w:name="footnote text" w:semiHidden="1" w:unhideWhenUsed="1"/>
+    <w:lsdException w:name="annotation text" w:semiHidden="1" w:unhideWhenUsed="1"/>
+    <w:lsdException w:name="header" w:semiHidden="1" w:unhideWhenUsed="1"/>
+    <w:lsdException w:name="footer" w:semiHidden="1" w:unhideWhenUsed="1"/>
+    <w:lsdException w:name="index heading" w:semiHidden="1" w:unhideWhenUsed="1"/>
+    <w:lsdException w:name="caption" w:semiHidden="1" w:uiPriority="35" w:unhideWhenUsed="1" w:qFormat="1"/>
+    <w:lsdException w:name="table of figures" w:semiHidden="1" w:unhideWhenUsed="1"/>
+    <w:lsdException w:name="envelope address" w:semiHidden="1" w:unhideWhenUsed="1"/>
+    <w:lsdException w:name="envelope return" w:semiHidden="1" w:unhideWhenUsed="1"/>
+    <w:lsdException w:name="footnote reference" w:semiHidden="1" w:unhideWhenUsed="1"/>
+    <w:lsdException w:name="annotation reference" w:semiHidden="1" w:unhideWhenUsed="1"/>
+    <w:lsdException w:name="line number" w:semiHidden="1" w:unhideWhenUsed="1"/>
+    <w:lsdException w:name="page number" w:semiHidden="1" w:unhideWhenUsed="1"/>
+    <w:lsdException w:name="endnote reference" w:semiHidden="1" w:unhideWhenUsed="1"/>
+    <w:lsdException w:name="endnote text" w:semiHidden="1" w:unhideWhenUsed="1"/>
+    <w:lsdException w:name="table of authorities" w:semiHidden="1" w:unhideWhenUsed="1"/>
+    <w:lsdException w:name="macro" w:semiHidden="1" w:unhideWhenUsed="1"/>
+    <w:lsdException w:name="toa heading" w:semiHidden="1" w:unhideWhenUsed="1"/>
+    <w:lsdException w:name="List" w:semiHidden="1" w:unhideWhenUsed="1"/>
+    <w:lsdException w:name="List Bullet" w:semiHidden="1" w:uiPriority="0" w:unhideWhenUsed="1"/>
+    <w:lsdException w:name="List Number" w:semiHidden="1" w:unhideWhenUsed="1"/>
+    <w:lsdException w:name="List 2" w:semiHidden="1" w:unhideWhenUsed="1"/>
+    <w:lsdException w:name="List 3" w:semiHidden="1" w:unhideWhenUsed="1"/>
+    <w:lsdException w:name="List 4" w:semiHidden="1" w:unhideWhenUsed="1"/>
+    <w:lsdException w:name="List 5" w:semiHidden="1" w:unhideWhenUsed="1"/>
+    <w:lsdException w:name="List Bullet 2" w:semiHidden="1" w:unhideWhenUsed="1"/>
+    <w:lsdException w:name="List Bullet 3" w:semiHidden="1" w:unhideWhenUsed="1"/>
+    <w:lsdException w:name="List Bullet 4" w:semiHidden="1" w:unhideWhenUsed="1"/>
+    <w:lsdException w:name="List Bullet 5" w:semiHidden="1" w:unhideWhenUsed="1"/>
+    <w:lsdException w:name="List Number 2" w:semiHidden="1" w:unhideWhenUsed="1"/>
+    <w:lsdException w:name="List Number 3" w:semiHidden="1" w:unhideWhenUsed="1"/>
+    <w:lsdException w:name="List Number 4" w:semiHidden="1" w:unhideWhenUsed="1"/>
+    <w:lsdException w:name="List Number 5" w:semiHidden="1" w:unhideWhenUsed="1"/>
+    <w:lsdException w:name="Title" w:uiPriority="10" w:qFormat="1"/>
+    <w:lsdException w:name="Closing" w:semiHidden="1" w:unhideWhenUsed="1"/>
+    <w:lsdException w:name="Signature" w:semiHidden="1" w:unhideWhenUsed="1"/>
+    <w:lsdException w:name="Default Paragraph Font" w:semiHidden="1" w:uiPriority="1" w:unhideWhenUsed="1"/>
+    <w:lsdException w:name="Body Text" w:semiHidden="1" w:unhideWhenUsed="1"/>
+    <w:lsdException w:name="Body Text Indent" w:semiHidden="1" w:unhideWhenUsed="1"/>
+    <w:lsdException w:name="List Continue" w:semiHidden="1" w:unhideWhenUsed="1"/>
+    <w:lsdException w:name="List Continue 2" w:semiHidden="1" w:unhideWhenUsed="1"/>
+    <w:lsdException w:name="List Continue 3" w:semiHidden="1" w:unhideWhenUsed="1"/>
+    <w:lsdException w:name="List Continue 4" w:semiHidden="1" w:unhideWhenUsed="1"/>
+    <w:lsdException w:name="List Continue 5" w:semiHidden="1" w:unhideWhenUsed="1"/>
+    <w:lsdException w:name="Message Header" w:semiHidden="1" w:unhideWhenUsed="1"/>
+    <w:lsdException w:name="Subtitle" w:uiPriority="11" w:qFormat="1"/>
+    <w:lsdException w:name="Salutation" w:semiHidden="1" w:unhideWhenUsed="1"/>
+    <w:lsdException w:name="Date" w:semiHidden="1" w:unhideWhenUsed="1"/>
+    <w:lsdException w:name="Body Text First Indent" w:semiHidden="1" w:unhideWhenUsed="1"/>
+    <w:lsdException w:name="Body Text First Indent 2" w:semiHidden="1" w:unhideWhenUsed="1"/>
+    <w:lsdException w:name="Note Heading" w:semiHidden="1" w:unhideWhenUsed="1"/>
+    <w:lsdException w:name="Body Text 2" w:semiHidden="1" w:unhideWhenUsed="1"/>
+    <w:lsdException w:name="Body Text 3" w:semiHidden="1" w:unhideWhenUsed="1"/>
+    <w:lsdException w:name="Body Text Indent 2" w:semiHidden="1" w:unhideWhenUsed="1"/>
+    <w:lsdException w:name="Body Text Indent 3" w:semiHidden="1" w:unhideWhenUsed="1"/>
+    <w:lsdException w:name="Block Text" w:semiHidden="1" w:unhideWhenUsed="1"/>
+    <w:lsdException w:name="Hyperlink" w:semiHidden="1" w:unhideWhenUsed="1"/>
+    <w:lsdException w:name="FollowedHyperlink" w:semiHidden="1" w:unhideWhenUsed="1"/>
+    <w:lsdException w:name="Strong" w:uiPriority="22" w:qFormat="1"/>
+    <w:lsdException w:name="Emphasis" w:uiPriority="20" w:qFormat="1"/>
+    <w:lsdException w:name="Document Map" w:semiHidden="1" w:unhideWhenUsed="1"/>
+    <w:lsdException w:name="Plain Text" w:semiHidden="1" w:unhideWhenUsed="1"/>
+    <w:lsdException w:name="E-mail Signature" w:semiHidden="1" w:unhideWhenUsed="1"/>
+    <w:lsdException w:name="HTML Top of Form" w:semiHidden="1" w:unhideWhenUsed="1"/>
+    <w:lsdException w:name="HTML Bottom of Form" w:semiHidden="1" w:unhideWhenUsed="1"/>
+    <w:lsdException w:name="Normal (Web)" w:semiHidden="1" w:unhideWhenUsed="1"/>
+    <w:lsdException w:name="HTML Acronym" w:semiHidden="1" w:unhideWhenUsed="1"/>
+    <w:lsdException w:name="HTML Address" w:semiHidden="1" w:unhideWhenUsed="1"/>
+    <w:lsdException w:name="HTML Cite" w:semiHidden="1" w:unhideWhenUsed="1"/>
+    <w:lsdException w:name="HTML Code" w:semiHidden="1" w:unhideWhenUsed="1"/>
+    <w:lsdException w:name="HTML Definition" w:semiHidden="1" w:unhideWhenUsed="1"/>
+    <w:lsdException w:name="HTML Keyboard" w:semiHidden="1" w:unhideWhenUsed="1"/>
+    <w:lsdException w:name="HTML Preformatted" w:semiHidden="1" w:unhideWhenUsed="1"/>
+    <w:lsdException w:name="HTML Sample" w:semiHidden="1" w:unhideWhenUsed="1"/>
+    <w:lsdException w:name="HTML Typewriter" w:semiHidden="1" w:unhideWhenUsed="1"/>
+    <w:lsdException w:name="HTML Variable" w:semiHidden="1" w:unhideWhenUsed="1"/>
+    <w:lsdException w:name="Normal Table" w:semiHidden="1" w:unhideWhenUsed="1"/>
+    <w:lsdException w:name="annotation subject" w:semiHidden="1" w:unhideWhenUsed="1"/>
+    <w:lsdException w:name="No List" w:semiHidden="1" w:unhideWhenUsed="1"/>
+    <w:lsdException w:name="Outline List 1" w:semiHidden="1" w:unhideWhenUsed="1"/>
+    <w:lsdException w:name="Outline List 2" w:semiHidden="1" w:unhideWhenUsed="1"/>
+    <w:lsdException w:name="Outline List 3" w:semiHidden="1" w:unhideWhenUsed="1"/>
+    <w:lsdException w:name="Table Simple 1" w:semiHidden="1" w:unhideWhenUsed="1"/>
+    <w:lsdException w:name="Table Simple 2" w:semiHidden="1" w:unhideWhenUsed="1"/>
+    <w:lsdException w:name="Table Simple 3" w:semiHidden="1" w:unhideWhenUsed="1"/>
+    <w:lsdException w:name="Table Classic 1" w:semiHidden="1" w:unhideWhenUsed="1"/>
+    <w:lsdException w:name="Table Classic 2" w:semiHidden="1" w:unhideWhenUsed="1"/>
+    <w:lsdException w:name="Table Classic 3" w:semiHidden="1" w:unhideWhenUsed="1"/>
+    <w:lsdException w:name="Table Classic 4" w:semiHidden="1" w:unhideWhenUsed="1"/>
+    <w:lsdException w:name="Table Colorful 1" w:semiHidden="1" w:unhideWhenUsed="1"/>
+    <w:lsdException w:name="Table Colorful 2" w:semiHidden="1" w:unhideWhenUsed="1"/>
+    <w:lsdException w:name="Table Colorful 3" w:semiHidden="1" w:unhideWhenUsed="1"/>
+    <w:lsdException w:name="Table Columns 1" w:semiHidden="1" w:unhideWhenUsed="1"/>
+    <w:lsdException w:name="Table Columns 2" w:semiHidden="1" w:unhideWhenUsed="1"/>
+    <w:lsdException w:name="Table Columns 3" w:semiHidden="1" w:unhideWhenUsed="1"/>
+    <w:lsdException w:name="Table Columns 4" w:semiHidden="1" w:unhideWhenUsed="1"/>
+    <w:lsdException w:name="Table Columns 5" w:semiHidden="1" w:unhideWhenUsed="1"/>
+    <w:lsdException w:name="Table Grid 1" w:semiHidden="1" w:unhideWhenUsed="1"/>
+    <w:lsdException w:name="Table Grid 2" w:semiHidden="1" w:unhideWhenUsed="1"/>
+    <w:lsdException w:name="Table Grid 3" w:semiHidden="1" w:unhideWhenUsed="1"/>
+    <w:lsdException w:name="Table Grid 4" w:semiHidden="1" w:unhideWhenUsed="1"/>
+    <w:lsdException w:name="Table Grid 5" w:semiHidden="1" w:unhideWhenUsed="1"/>
+    <w:lsdException w:name="Table Grid 6" w:semiHidden="1" w:unhideWhenUsed="1"/>
+    <w:lsdException w:name="Table Grid 7" w:semiHidden="1" w:unhideWhenUsed="1"/>
+    <w:lsdException w:name="Table Grid 8" w:semiHidden="1" w:unhideWhenUsed="1"/>
+    <w:lsdException w:name="Table List 1" w:semiHidden="1" w:unhideWhenUsed="1"/>
+    <w:lsdException w:name="Table List 2" w:semiHidden="1" w:unhideWhenUsed="1"/>
+    <w:lsdException w:name="Table List 3" w:semiHidden="1" w:unhideWhenUsed="1"/>
+    <w:lsdException w:name="Table List 4" w:semiHidden="1" w:unhideWhenUsed="1"/>
+    <w:lsdException w:name="Table List 5" w:semiHidden="1" w:unhideWhenUsed="1"/>
+    <w:lsdException w:name="Table List 6" w:semiHidden="1" w:unhideWhenUsed="1"/>
+    <w:lsdException w:name="Table List 7" w:semiHidden="1" w:unhideWhenUsed="1"/>
+    <w:lsdException w:name="Table List 8" w:semiHidden="1" w:unhideWhenUsed="1"/>
+    <w:lsdException w:name="Table 3D effects 1" w:semiHidden="1" w:unhideWhenUsed="1"/>
+    <w:lsdException w:name="Table 3D effects 2" w:semiHidden="1" w:unhideWhenUsed="1"/>
+    <w:lsdException w:name="Table 3D effects 3" w:semiHidden="1" w:unhideWhenUsed="1"/>
+    <w:lsdException w:name="Table Contemporary" w:semiHidden="1" w:unhideWhenUsed="1"/>
+    <w:lsdException w:name="Table Elegant" w:semiHidden="1" w:unhideWhenUsed="1"/>
+    <w:lsdException w:name="Table Professional" w:semiHidden="1" w:unhideWhenUsed="1"/>
+    <w:lsdException w:name="Table Subtle 1" w:semiHidden="1" w:unhideWhenUsed="1"/>
+    <w:lsdException w:name="Table Subtle 2" w:semiHidden="1" w:unhideWhenUsed="1"/>
+    <w:lsdException w:name="Table Web 1" w:semiHidden="1" w:unhideWhenUsed="1"/>
+    <w:lsdException w:name="Table Web 2" w:semiHidden="1" w:unhideWhenUsed="1"/>
+    <w:lsdException w:name="Table Web 3" w:semiHidden="1" w:unhideWhenUsed="1"/>
+    <w:lsdException w:name="Balloon Text" w:semiHidden="1" w:unhideWhenUsed="1"/>
+    <w:lsdException w:name="Table Grid" w:uiPriority="59"/>
+    <w:lsdException w:name="Table Theme" w:semiHidden="1" w:unhideWhenUsed="1"/>
+    <w:lsdException w:name="Placeholder Text" w:semiHidden="1"/>
+    <w:lsdException w:name="No Spacing" w:uiPriority="1" w:qFormat="1"/>
+    <w:lsdException w:name="Light Shading" w:uiPriority="60"/>
+    <w:lsdException w:name="Light List" w:uiPriority="61"/>
+    <w:lsdException w:name="Light Grid" w:uiPriority="62"/>
+    <w:lsdException w:name="Medium Shading 1" w:uiPriority="63"/>
+    <w:lsdException w:name="Medium Shading 2" w:uiPriority="64"/>
+    <w:lsdException w:name="Medium List 1" w:uiPriority="65"/>
+    <w:lsdException w:name="Medium List 2" w:uiPriority="66"/>
+    <w:lsdException w:name="Medium Grid 1" w:uiPriority="67"/>
+    <w:lsdException w:name="Medium Grid 2" w:uiPriority="68"/>
+    <w:lsdException w:name="Medium Grid 3" w:uiPriority="69"/>
+    <w:lsdException w:name="Dark List" w:uiPriority="70"/>
+    <w:lsdException w:name="Colorful Shading" w:uiPriority="71"/>
+    <w:lsdException w:name="Colorful List" w:uiPriority="72"/>
+    <w:lsdException w:name="Colorful Grid" w:uiPriority="73"/>
+    <w:lsdException w:name="Light Shading Accent 1" w:uiPriority="60"/>
+    <w:lsdException w:name="Light List Accent 1" w:uiPriority="61"/>
+    <w:lsdException w:name="Light Grid Accent 1" w:uiPriority="62"/>
+    <w:lsdException w:name="Medium Shading 1 Accent 1" w:uiPriority="63"/>
+    <w:lsdException w:name="Medium Shading 2 Accent 1" w:uiPriority="64"/>
+    <w:lsdException w:name="Medium List 1 Accent 1" w:uiPriority="65"/>
+    <w:lsdException w:name="Revision" w:semiHidden="1"/>
+    <w:lsdException w:name="List Paragraph" w:uiPriority="34" w:qFormat="1"/>
+    <w:lsdException w:name="Quote" w:uiPriority="29" w:qFormat="1"/>
+    <w:lsdException w:name="Intense Quote" w:uiPriority="30" w:qFormat="1"/>
+    <w:lsdException w:name="Medium List 2 Accent 1" w:uiPriority="66"/>
+    <w:lsdException w:name="Medium Grid 1 Accent 1" w:uiPriority="67"/>
+    <w:lsdException w:name="Medium Grid 2 Accent 1" w:uiPriority="68"/>
+    <w:lsdException w:name="Medium Grid 3 Accent 1" w:uiPriority="69"/>
+    <w:lsdException w:name="Dark List Accent 1" w:uiPriority="70"/>
+    <w:lsdException w:name="Colorful Shading Accent 1" w:uiPriority="71"/>
+    <w:lsdException w:name="Colorful List Accent 1" w:uiPriority="72"/>
+    <w:lsdException w:name="Colorful Grid Accent 1" w:uiPriority="73"/>
+    <w:lsdException w:name="Light Shading Accent 2" w:uiPriority="60"/>
+    <w:lsdException w:name="Light List Accent 2" w:uiPriority="61"/>
+    <w:lsdException w:name="Light Grid Accent 2" w:uiPriority="62"/>
+    <w:lsdException w:name="Medium Shading 1 Accent 2" w:uiPriority="63"/>
+    <w:lsdException w:name="Medium Shading 2 Accent 2" w:uiPriority="64"/>
+    <w:lsdException w:name="Medium List 1 Accent 2" w:uiPriority="65"/>
+    <w:lsdException w:name="Medium List 2 Accent 2" w:uiPriority="66"/>
+    <w:lsdException w:name="Medium Grid 1 Accent 2" w:uiPriority="67"/>
+    <w:lsdException w:name="Medium Grid 2 Accent 2" w:uiPriority="68"/>
+    <w:lsdException w:name="Medium Grid 3 Accent 2" w:uiPriority="69"/>
+    <w:lsdException w:name="Dark List Accent 2" w:uiPriority="70"/>
+    <w:lsdException w:name="Colorful Shading Accent 2" w:uiPriority="71"/>
+    <w:lsdException w:name="Colorful List Accent 2" w:uiPriority="72"/>
+    <w:lsdException w:name="Colorful Grid Accent 2" w:uiPriority="73"/>
+    <w:lsdException w:name="Light Shading Accent 3" w:uiPriority="60"/>
+    <w:lsdException w:name="Light List Accent 3" w:uiPriority="61"/>
+    <w:lsdException w:name="Light Grid Accent 3" w:uiPriority="62"/>
+    <w:lsdException w:name="Medium Shading 1 Accent 3" w:uiPriority="63"/>
+    <w:lsdException w:name="Medium Shading 2 Accent 3" w:uiPriority="64"/>
+    <w:lsdException w:name="Medium List 1 Accent 3" w:uiPriority="65"/>
+    <w:lsdException w:name="Medium List 2 Accent 3" w:uiPriority="66"/>
+    <w:lsdException w:name="Medium Grid 1 Accent 3" w:uiPriority="67"/>
+    <w:lsdException w:name="Medium Grid 2 Accent 3" w:uiPriority="68"/>
+    <w:lsdException w:name="Medium Grid 3 Accent 3" w:uiPriority="69"/>
+    <w:lsdException w:name="Dark List Accent 3" w:uiPriority="70"/>
+    <w:lsdException w:name="Colorful Shading Accent 3" w:uiPriority="71"/>
+    <w:lsdException w:name="Colorful List Accent 3" w:uiPriority="72"/>
+    <w:lsdException w:name="Colorful Grid Accent 3" w:uiPriority="73"/>
+    <w:lsdException w:name="Light Shading Accent 4" w:uiPriority="60"/>
+    <w:lsdException w:name="Light List Accent 4" w:uiPriority="61"/>
+    <w:lsdException w:name="Light Grid Accent 4" w:uiPriority="62"/>
+    <w:lsdException w:name="Medium Shading 1 Accent 4" w:uiPriority="63"/>
+    <w:lsdException w:name="Medium Shading 2 Accent 4" w:uiPriority="64"/>
+    <w:lsdException w:name="Medium List 1 Accent 4" w:uiPriority="65"/>
+    <w:lsdException w:name="Medium List 2 Accent 4" w:uiPriority="66"/>
+    <w:lsdException w:name="Medium Grid 1 Accent 4" w:uiPriority="67"/>
+    <w:lsdException w:name="Medium Grid 2 Accent 4" w:uiPriority="68"/>
+    <w:lsdException w:name="Medium Grid 3 Accent 4" w:uiPriority="69"/>
+    <w:lsdException w:name="Dark List Accent 4" w:uiPriority="70"/>
+    <w:lsdException w:name="Colorful Shading Accent 4" w:uiPriority="71"/>
+    <w:lsdException w:name="Colorful List Accent 4" w:uiPriority="72"/>
+    <w:lsdException w:name="Colorful Grid Accent 4" w:uiPriority="73"/>
+    <w:lsdException w:name="Light Shading Accent 5" w:uiPriority="60"/>
+    <w:lsdException w:name="Light List Accent 5" w:uiPriority="61"/>
+    <w:lsdException w:name="Light Grid Accent 5" w:uiPriority="62"/>
+    <w:lsdException w:name="Medium Shading 1 Accent 5" w:uiPriority="63"/>
+    <w:lsdException w:name="Medium Shading 2 Accent 5" w:uiPriority="64"/>
+    <w:lsdException w:name="Medium List 1 Accent 5" w:uiPriority="65"/>
+    <w:lsdException w:name="Medium List 2 Accent 5" w:uiPriority="66"/>
+    <w:lsdException w:name="Medium Grid 1 Accent 5" w:uiPriority="67"/>
+    <w:lsdException w:name="Medium Grid 2 Accent 5" w:uiPriority="68"/>
+    <w:lsdException w:name="Medium Grid 3 Accent 5" w:uiPriority="69"/>
+    <w:lsdException w:name="Dark List Accent 5" w:uiPriority="70"/>
+    <w:lsdException w:name="Colorful Shading Accent 5" w:uiPriority="71"/>
+    <w:lsdException w:name="Colorful List Accent 5" w:uiPriority="72"/>
+    <w:lsdException w:name="Colorful Grid Accent 5" w:uiPriority="73"/>
+    <w:lsdException w:name="Light Shading Accent 6" w:uiPriority="60"/>
+    <w:lsdException w:name="Light List Accent 6" w:uiPriority="61"/>
+    <w:lsdException w:name="Light Grid Accent 6" w:uiPriority="62"/>
+    <w:lsdException w:name="Medium Shading 1 Accent 6" w:uiPriority="63"/>
+    <w:lsdException w:name="Medium Shading 2 Accent 6" w:uiPriority="64"/>
+    <w:lsdException w:name="Medium List 1 Accent 6" w:uiPriority="65"/>
+    <w:lsdException w:name="Medium List 2 Accent 6" w:uiPriority="66"/>
+    <w:lsdException w:name="Medium Grid 1 Accent 6" w:uiPriority="67"/>
+    <w:lsdException w:name="Medium Grid 2 Accent 6" w:uiPriority="68"/>
+    <w:lsdException w:name="Medium Grid 3 Accent 6" w:uiPriority="69"/>
+    <w:lsdException w:name="Dark List Accent 6" w:uiPriority="70"/>
+    <w:lsdException w:name="Colorful Shading Accent 6" w:uiPriority="71"/>
+    <w:lsdException w:name="Colorful List Accent 6" w:uiPriority="72"/>
+    <w:lsdException w:name="Colorful Grid Accent 6" w:uiPriority="73"/>
+    <w:lsdException w:name="Subtle Emphasis" w:uiPriority="19" w:qFormat="1"/>
+    <w:lsdException w:name="Intense Emphasis" w:uiPriority="21" w:qFormat="1"/>
+    <w:lsdException w:name="Subtle Reference" w:uiPriority="31" w:qFormat="1"/>
+    <w:lsdException w:name="Intense Reference" w:uiPriority="32" w:qFormat="1"/>
+    <w:lsdException w:name="Book Title" w:uiPriority="33" w:qFormat="1"/>
+    <w:lsdException w:name="Bibliography" w:semiHidden="1" w:uiPriority="37" w:unhideWhenUsed="1"/>
+    <w:lsdException w:name="TOC Heading" w:semiHidden="1" w:uiPriority="39" w:unhideWhenUsed="1" w:qFormat="1"/>
+    <w:lsdException w:name="Plain Table 1" w:uiPriority="41"/>
+    <w:lsdException w:name="Plain Table 2" w:uiPriority="42"/>
+    <w:lsdException w:name="Plain Table 3" w:uiPriority="43"/>
+    <w:lsdException w:name="Plain Table 4" w:uiPriority="44"/>
+    <w:lsdException w:name="Plain Table 5" w:uiPriority="45"/>
+    <w:lsdException w:name="Grid Table Light" w:uiPriority="40"/>
+    <w:lsdException w:name="Grid Table 1 Light" w:uiPriority="46"/>
+    <w:lsdException w:name="Grid Table 2" w:uiPriority="47"/>
+    <w:lsdException w:name="Grid Table 3" w:uiPriority="48"/>
+    <w:lsdException w:name="Grid Table 4" w:uiPriority="49"/>
+    <w:lsdException w:name="Grid Table 5 Dark" w:uiPriority="50"/>
+    <w:lsdException w:name="Grid Table 6 Colorful" w:uiPriority="51"/>
+    <w:lsdException w:name="Grid Table 7 Colorful" w:uiPriority="52"/>
+    <w:lsdException w:name="Grid Table 1 Light Accent 1" w:uiPriority="46"/>
+    <w:lsdException w:name="Grid Table 2 Accent 1" w:uiPriority="47"/>
+    <w:lsdException w:name="Grid Table 3 Accent 1" w:uiPriority="48"/>
+    <w:lsdException w:name="Grid Table 4 Accent 1" w:uiPriority="49"/>
+    <w:lsdException w:name="Grid Table 5 Dark Accent 1" w:uiPriority="50"/>
+    <w:lsdException w:name="Grid Table 6 Colorful Accent 1" w:uiPriority="51"/>
+    <w:lsdException w:name="Grid Table 7 Colorful Accent 1" w:uiPriority="52"/>
+    <w:lsdException w:name="Grid Table 1 Light Accent 2" w:uiPriority="46"/>
+    <w:lsdException w:name="Grid Table 2 Accent 2" w:uiPriority="47"/>
+    <w:lsdException w:name="Grid Table 3 Accent 2" w:uiPriority="48"/>
+    <w:lsdException w:name="Grid Table 4 Accent 2" w:uiPriority="49"/>
+    <w:lsdException w:name="Grid Table 5 Dark Accent 2" w:uiPriority="50"/>
+    <w:lsdException w:name="Grid Table 6 Colorful Accent 2" w:uiPriority="51"/>
+    <w:lsdException w:name="Grid Table 7 Colorful Accent 2" w:uiPriority="52"/>
+    <w:lsdException w:name="Grid Table 1 Light Accent 3" w:uiPriority="46"/>
+    <w:lsdException w:name="Grid Table 2 Accent 3" w:uiPriority="47"/>
+    <w:lsdException w:name="Grid Table 3 Accent 3" w:uiPriority="48"/>
+    <w:lsdException w:name="Grid Table 4 Accent 3" w:uiPriority="49"/>
+    <w:lsdException w:name="Grid Table 5 Dark Accent 3" w:uiPriority="50"/>
+    <w:lsdException w:name="Grid Table 6 Colorful Accent 3" w:uiPriority="51"/>
+    <w:lsdException w:name="Grid Table 7 Colorful Accent 3" w:uiPriority="52"/>
+    <w:lsdException w:name="Grid Table 1 Light Accent 4" w:uiPriority="46"/>
+    <w:lsdException w:name="Grid Table 2 Accent 4" w:uiPriority="47"/>
+    <w:lsdException w:name="Grid Table 3 Accent 4" w:uiPriority="48"/>
+    <w:lsdException w:name="Grid Table 4 Accent 4" w:uiPriority="49"/>
+    <w:lsdException w:name="Grid Table 5 Dark Accent 4" w:uiPriority="50"/>
+    <w:lsdException w:name="Grid Table 6 Colorful Accent 4" w:uiPriority="51"/>
+    <w:lsdException w:name="Grid Table 7 Colorful Accent 4" w:uiPriority="52"/>
+    <w:lsdException w:name="Grid Table 1 Light Accent 5" w:uiPriority="46"/>
+    <w:lsdException w:name="Grid Table 2 Accent 5" w:uiPriority="47"/>
+    <w:lsdException w:name="Grid Table 3 Accent 5" w:uiPriority="48"/>
+    <w:lsdException w:name="Grid Table 4 Accent 5" w:uiPriority="49"/>
+    <w:lsdException w:name="Grid Table 5 Dark Accent 5" w:uiPriority="50"/>
+    <w:lsdException w:name="Grid Table 6 Colorful Accent 5" w:uiPriority="51"/>
+    <w:lsdException w:name="Grid Table 7 Colorful Accent 5" w:uiPriority="52"/>
+    <w:lsdException w:name="Grid Table 1 Light Accent 6" w:uiPriority="46"/>
+    <w:lsdException w:name="Grid Table 2 Accent 6" w:uiPriority="47"/>
+    <w:lsdException w:name="Grid Table 3 Accent 6" w:uiPriority="48"/>
+    <w:lsdException w:name="Grid Table 4 Accent 6" w:uiPriority="49"/>
+    <w:lsdException w:name="Grid Table 5 Dark Accent 6" w:uiPriority="50"/>
+    <w:lsdException w:name="Grid Table 6 Colorful Accent 6" w:uiPriority="51"/>
+    <w:lsdException w:name="Grid Table 7 Colorful Accent 6" w:uiPriority="52"/>
+    <w:lsdException w:name="List Table 1 Light" w:uiPriority="46"/>
+    <w:lsdException w:name="List Table 2" w:uiPriority="47"/>
+    <w:lsdException w:name="List Table 3" w:uiPriority="48"/>
+    <w:lsdException w:name="List Table 4" w:uiPriority="49"/>
+    <w:lsdException w:name="List Table 5 Dark" w:uiPriority="50"/>
+    <w:lsdException w:name="List Table 6 Colorful" w:uiPriority="51"/>
+    <w:lsdException w:name="List Table 7 Colorful" w:uiPriority="52"/>
+    <w:lsdException w:name="List Table 1 Light Accent 1" w:uiPriority="46"/>
+    <w:lsdException w:name="List Table 2 Accent 1" w:uiPriority="47"/>
+    <w:lsdException w:name="List Table 3 Accent 1" w:uiPriority="48"/>
+    <w:lsdException w:name="List Table 4 Accent 1" w:uiPriority="49"/>
+    <w:lsdException w:name="List Table 5 Dark Accent 1" w:uiPriority="50"/>
+    <w:lsdException w:name="List Table 6 Colorful Accent 1" w:uiPriority="51"/>
+    <w:lsdException w:name="List Table 7 Colorful Accent 1" w:uiPriority="52"/>
+    <w:lsdException w:name="List Table 1 Light Accent 2" w:uiPriority="46"/>
+    <w:lsdException w:name="List Table 2 Accent 2" w:uiPriority="47"/>
+    <w:lsdException w:name="List Table 3 Accent 2" w:uiPriority="48"/>
+    <w:lsdException w:name="List Table 4 Accent 2" w:uiPriority="49"/>
+    <w:lsdException w:name="List Table 5 Dark Accent 2" w:uiPriority="50"/>
+    <w:lsdException w:name="List Table 6 Colorful Accent 2" w:uiPriority="51"/>
+    <w:lsdException w:name="List Table 7 Colorful Accent 2" w:uiPriority="52"/>
+    <w:lsdException w:name="List Table 1 Light Accent 3" w:uiPriority="46"/>
+    <w:lsdException w:name="List Table 2 Accent 3" w:uiPriority="47"/>
+    <w:lsdException w:name="List Table 3 Accent 3" w:uiPriority="48"/>
+    <w:lsdException w:name="List Table 4 Accent 3" w:uiPriority="49"/>
+    <w:lsdException w:name="List Table 5 Dark Accent 3" w:uiPriority="50"/>
+    <w:lsdException w:name="List Table 6 Colorful Accent 3" w:uiPriority="51"/>
+    <w:lsdException w:name="List Table 7 Colorful Accent 3" w:uiPriority="52"/>
+    <w:lsdException w:name="List Table 1 Light Accent 4" w:uiPriority="46"/>
+    <w:lsdException w:name="List Table 2 Accent 4" w:uiPriority="47"/>
+    <w:lsdException w:name="List Table 3 Accent 4" w:uiPriority="48"/>
+    <w:lsdException w:name="List Table 4 Accent 4" w:uiPriority="49"/>
+    <w:lsdException w:name="List Table 5 Dark Accent 4" w:uiPriority="50"/>
+    <w:lsdException w:name="List Table 6 Colorful Accent 4" w:uiPriority="51"/>
+    <w:lsdException w:name="List Table 7 Colorful Accent 4" w:uiPriority="52"/>
+    <w:lsdException w:name="List Table 1 Light Accent 5" w:uiPriority="46"/>
+    <w:lsdException w:name="List Table 2 Accent 5" w:uiPriority="47"/>
+    <w:lsdException w:name="List Table 3 Accent 5" w:uiPriority="48"/>
+    <w:lsdException w:name="List Table 4 Accent 5" w:uiPriority="49"/>
+    <w:lsdException w:name="List Table 5 Dark Accent 5" w:uiPriority="50"/>
+    <w:lsdException w:name="List Table 6 Colorful Accent 5" w:uiPriority="51"/>
+    <w:lsdException w:name="List Table 7 Colorful Accent 5" w:uiPriority="52"/>
+    <w:lsdException w:name="List Table 1 Light Accent 6" w:uiPriority="46"/>
+    <w:lsdException w:name="List Table 2 Accent 6" w:uiPriority="47"/>
+    <w:lsdException w:name="List Table 3 Accent 6" w:uiPriority="48"/>
+    <w:lsdException w:name="List Table 4 Accent 6" w:uiPriority="49"/>
+    <w:lsdException w:name="List Table 5 Dark Accent 6" w:uiPriority="50"/>
+    <w:lsdException w:name="List Table 6 Colorful Accent 6" w:uiPriority="51"/>
+    <w:lsdException w:name="List Table 7 Colorful Accent 6" w:uiPriority="52"/>
   </w:latentStyles>
   <w:style w:type="paragraph" w:default="1" w:styleId="Normal">
     <w:name w:val="Normal"/>
@@ -1578,7 +1771,6 @@
     <w:uiPriority w:val="99"/>
     <w:semiHidden/>
     <w:unhideWhenUsed/>
-    <w:qFormat/>
     <w:tblPr>
       <w:tblInd w:w="0" w:type="dxa"/>
       <w:tblCellMar>
@@ -1807,7 +1999,6 @@
       <w:spacing w:after="0" w:line="240" w:lineRule="auto"/>
     </w:pPr>
     <w:tblPr>
-      <w:tblInd w:w="0" w:type="dxa"/>
       <w:tblBorders>
         <w:top w:val="single" w:sz="4" w:space="0" w:color="auto"/>
         <w:left w:val="single" w:sz="4" w:space="0" w:color="auto"/>
@@ -1816,12 +2007,6 @@
         <w:insideH w:val="single" w:sz="4" w:space="0" w:color="auto"/>
         <w:insideV w:val="single" w:sz="4" w:space="0" w:color="auto"/>
       </w:tblBorders>
-      <w:tblCellMar>
-        <w:top w:w="0" w:type="dxa"/>
-        <w:left w:w="108" w:type="dxa"/>
-        <w:bottom w:w="0" w:type="dxa"/>
-        <w:right w:w="108" w:type="dxa"/>
-      </w:tblCellMar>
     </w:tblPr>
   </w:style>
   <w:style w:type="paragraph" w:customStyle="1" w:styleId="TableHead">
@@ -2062,8 +2247,12 @@
     <w:semiHidden/>
     <w:rsid w:val="00841834"/>
     <w:rPr>
+      <w:rFonts w:ascii="Arial" w:hAnsi="Arial"/>
       <w:b/>
       <w:bCs/>
+      <w:color w:val="0D0D0D" w:themeColor="text1" w:themeTint="F2"/>
+      <w:sz w:val="20"/>
+      <w:szCs w:val="20"/>
     </w:rPr>
   </w:style>
   <w:style w:type="paragraph" w:customStyle="1" w:styleId="ContentsHeader">
@@ -2082,13 +2271,16 @@
     <w:link w:val="ContentsHeader"/>
     <w:rsid w:val="00A06FC6"/>
     <w:rPr>
+      <w:rFonts w:ascii="Arial" w:eastAsiaTheme="majorEastAsia" w:hAnsi="Arial" w:cstheme="majorBidi"/>
       <w:b/>
       <w:bCs/>
       <w:color w:val="7030A0"/>
-    </w:rPr>
-  </w:style>
-  <w:style w:type="paragraph" w:customStyle="1" w:styleId="hyperlink0">
-    <w:name w:val="hyperlink"/>
+      <w:sz w:val="32"/>
+      <w:szCs w:val="28"/>
+    </w:rPr>
+  </w:style>
+  <w:style w:type="paragraph" w:customStyle="1" w:styleId="Hyperlink1">
+    <w:name w:val="Hyperlink1"/>
     <w:basedOn w:val="Normal"/>
     <w:link w:val="hyperlinkChar"/>
     <w:qFormat/>
@@ -2117,7 +2309,7 @@
   <w:style w:type="character" w:customStyle="1" w:styleId="hyperlinkChar">
     <w:name w:val="hyperlink Char"/>
     <w:basedOn w:val="DefaultParagraphFont"/>
-    <w:link w:val="hyperlink0"/>
+    <w:link w:val="Hyperlink1"/>
     <w:rsid w:val="00FB5C55"/>
     <w:rPr>
       <w:rFonts w:ascii="Arial" w:hAnsi="Arial"/>
@@ -2157,7 +2349,10 @@
     <w:link w:val="TableBody"/>
     <w:rsid w:val="00845FBE"/>
     <w:rPr>
+      <w:rFonts w:ascii="Arial" w:hAnsi="Arial"/>
+      <w:b/>
       <w:color w:val="262626" w:themeColor="text1" w:themeTint="D9"/>
+      <w:spacing w:val="-10"/>
     </w:rPr>
   </w:style>
   <w:style w:type="character" w:customStyle="1" w:styleId="TablehyperlinksChar">
@@ -2165,6 +2360,12 @@
     <w:basedOn w:val="TableBodyChar"/>
     <w:link w:val="Tablehyperlinks"/>
     <w:rsid w:val="00845FBE"/>
+    <w:rPr>
+      <w:rFonts w:ascii="Arial" w:hAnsi="Arial"/>
+      <w:b/>
+      <w:color w:val="262626" w:themeColor="text1" w:themeTint="D9"/>
+      <w:spacing w:val="-10"/>
+    </w:rPr>
   </w:style>
   <w:style w:type="paragraph" w:customStyle="1" w:styleId="RestrictedStats">
     <w:name w:val="RestrictedStats"/>
@@ -2490,7 +2691,7 @@
 </file>
 
 <file path=customXml/itemProps1.xml><?xml version="1.0" encoding="utf-8"?>
-<ds:datastoreItem xmlns:ds="http://schemas.openxmlformats.org/officeDocument/2006/customXml" ds:itemID="{D1E5410A-8C00-4CB9-9383-6BD1F338E3E5}">
+<ds:datastoreItem xmlns:ds="http://schemas.openxmlformats.org/officeDocument/2006/customXml" ds:itemID="{8FA58426-4A94-407B-9FBD-86B42B66FADC}">
   <ds:schemaRefs>
     <ds:schemaRef ds:uri="http://schemas.openxmlformats.org/officeDocument/2006/bibliography"/>
   </ds:schemaRefs>

</xml_diff>

<commit_message>
Update excel templates and add report link
</commit_message>
<xml_diff>
--- a/markdown/cover-page.docx
+++ b/markdown/cover-page.docx
@@ -6,6 +6,7 @@
       <w:pPr>
         <w:spacing w:after="20" w:line="260" w:lineRule="exact"/>
       </w:pPr>
+      <w:bookmarkStart w:id="0" w:name="_GoBack"/>
       <w:r>
         <w:rPr>
           <w:noProof/>
@@ -15,7 +16,7 @@
           <w:lang w:eastAsia="en-GB"/>
         </w:rPr>
         <w:drawing>
-          <wp:anchor distT="0" distB="0" distL="114300" distR="114300" simplePos="0" relativeHeight="251670528" behindDoc="0" locked="0" layoutInCell="0" allowOverlap="1">
+          <wp:anchor distT="0" distB="0" distL="114300" distR="114300" simplePos="0" relativeHeight="251659264" behindDoc="0" locked="0" layoutInCell="0" allowOverlap="1">
             <wp:simplePos x="0" y="0"/>
             <wp:positionH relativeFrom="page">
               <wp:posOffset>6193790</wp:posOffset>
@@ -95,15 +96,13 @@
       <w:pPr>
         <w:jc w:val="right"/>
       </w:pPr>
-      <w:bookmarkStart w:id="0" w:name="_GoBack"/>
-      <w:bookmarkEnd w:id="0"/>
       <w:r>
         <w:rPr>
           <w:noProof/>
           <w:lang w:eastAsia="en-GB"/>
         </w:rPr>
         <w:drawing>
-          <wp:anchor distT="0" distB="0" distL="114300" distR="114300" simplePos="0" relativeHeight="251667456" behindDoc="1" locked="0" layoutInCell="0" allowOverlap="1">
+          <wp:anchor distT="0" distB="0" distL="114300" distR="114300" simplePos="0" relativeHeight="251657216" behindDoc="1" locked="0" layoutInCell="0" allowOverlap="1">
             <wp:simplePos x="0" y="0"/>
             <wp:positionH relativeFrom="page">
               <wp:posOffset>494063</wp:posOffset>
@@ -327,6 +326,7 @@
           </v:shape>
         </w:pict>
       </w:r>
+      <w:bookmarkEnd w:id="0"/>
     </w:p>
     <w:sectPr>
       <w:headerReference w:type="default" r:id="rId10"/>
@@ -2691,7 +2691,7 @@
 </file>
 
 <file path=customXml/itemProps1.xml><?xml version="1.0" encoding="utf-8"?>
-<ds:datastoreItem xmlns:ds="http://schemas.openxmlformats.org/officeDocument/2006/customXml" ds:itemID="{8FA58426-4A94-407B-9FBD-86B42B66FADC}">
+<ds:datastoreItem xmlns:ds="http://schemas.openxmlformats.org/officeDocument/2006/customXml" ds:itemID="{2B33D9A8-115C-472A-A8C3-F48055E02251}">
   <ds:schemaRefs>
     <ds:schemaRef ds:uri="http://schemas.openxmlformats.org/officeDocument/2006/bibliography"/>
   </ds:schemaRefs>

</xml_diff>